<commit_message>
Hinzufügen von Tex dokument and Normalverteilung der ergebnisse Plotten
</commit_message>
<xml_diff>
--- a/doku/Sonstige doc/Inhaltsangabe GA.docx
+++ b/doku/Sonstige doc/Inhaltsangabe GA.docx
@@ -7,6 +7,111 @@
         <w:pStyle w:val="ListParagraph"/>
         <w:numPr>
           <w:ilvl w:val="0"/>
+          <w:numId w:val="0"/>
+        </w:numPr>
+        <w:ind w:left="360" w:hanging="0"/>
+        <w:rPr/>
+      </w:pPr>
+      <w:r>
+        <w:rPr/>
+        <w:t>Titelseite</w:t>
+      </w:r>
+    </w:p>
+    <w:p>
+      <w:pPr>
+        <w:pStyle w:val="ListParagraph"/>
+        <w:numPr>
+          <w:ilvl w:val="0"/>
+          <w:numId w:val="0"/>
+        </w:numPr>
+        <w:ind w:left="360" w:hanging="0"/>
+        <w:rPr/>
+      </w:pPr>
+      <w:r>
+        <w:rPr/>
+        <w:t>eigenständigkeitserklärung</w:t>
+      </w:r>
+    </w:p>
+    <w:p>
+      <w:pPr>
+        <w:pStyle w:val="ListParagraph"/>
+        <w:numPr>
+          <w:ilvl w:val="0"/>
+          <w:numId w:val="0"/>
+        </w:numPr>
+        <w:ind w:left="360" w:hanging="0"/>
+        <w:rPr/>
+      </w:pPr>
+      <w:r>
+        <w:rPr/>
+        <w:t>Danksagungen</w:t>
+      </w:r>
+    </w:p>
+    <w:p>
+      <w:pPr>
+        <w:pStyle w:val="ListParagraph"/>
+        <w:numPr>
+          <w:ilvl w:val="0"/>
+          <w:numId w:val="0"/>
+        </w:numPr>
+        <w:ind w:left="360" w:hanging="0"/>
+        <w:rPr/>
+      </w:pPr>
+      <w:r>
+        <w:rPr/>
+        <w:t>Stellenausschreibung (Aufgabenstellung)</w:t>
+      </w:r>
+    </w:p>
+    <w:p>
+      <w:pPr>
+        <w:pStyle w:val="ListParagraph"/>
+        <w:numPr>
+          <w:ilvl w:val="0"/>
+          <w:numId w:val="0"/>
+        </w:numPr>
+        <w:ind w:left="360" w:hanging="0"/>
+        <w:rPr/>
+      </w:pPr>
+      <w:r>
+        <w:rPr/>
+        <w:t>Inthaltsverzeichnis</w:t>
+      </w:r>
+    </w:p>
+    <w:p>
+      <w:pPr>
+        <w:pStyle w:val="ListParagraph"/>
+        <w:numPr>
+          <w:ilvl w:val="0"/>
+          <w:numId w:val="0"/>
+        </w:numPr>
+        <w:ind w:left="360" w:hanging="0"/>
+        <w:rPr/>
+      </w:pPr>
+      <w:r>
+        <w:rPr/>
+        <w:t>Abbildungsverzeichnis</w:t>
+      </w:r>
+    </w:p>
+    <w:p>
+      <w:pPr>
+        <w:pStyle w:val="ListParagraph"/>
+        <w:numPr>
+          <w:ilvl w:val="0"/>
+          <w:numId w:val="0"/>
+        </w:numPr>
+        <w:ind w:left="360" w:hanging="0"/>
+        <w:rPr/>
+      </w:pPr>
+      <w:r>
+        <w:rPr/>
+        <w:t>Abkürzungsverzeichnis</w:t>
+      </w:r>
+    </w:p>
+    <w:p>
+      <w:pPr>
+        <w:pStyle w:val="ListParagraph"/>
+        <w:numPr>
+          <w:ilvl w:val="0"/>
           <w:numId w:val="1"/>
         </w:numPr>
         <w:rPr/>
@@ -27,8 +132,109 @@
       </w:pPr>
       <w:r>
         <w:rPr/>
+        <w:t>E</w:t>
+      </w:r>
+      <w:r>
+        <w:rPr/>
+        <w:t>inleitung zum FZI ?</w:t>
+      </w:r>
+    </w:p>
+    <w:p>
+      <w:pPr>
+        <w:pStyle w:val="ListParagraph"/>
+        <w:numPr>
+          <w:ilvl w:val="1"/>
+          <w:numId w:val="1"/>
+        </w:numPr>
+        <w:rPr/>
+      </w:pPr>
+      <w:r>
+        <w:rPr/>
+        <w:t>Einleitung zur Abteilung</w:t>
+      </w:r>
+    </w:p>
+    <w:p>
+      <w:pPr>
+        <w:pStyle w:val="ListParagraph"/>
+        <w:numPr>
+          <w:ilvl w:val="1"/>
+          <w:numId w:val="1"/>
+        </w:numPr>
+        <w:rPr/>
+      </w:pPr>
+      <w:r>
+        <w:rPr/>
+        <w:t>Einleitung zum Projekt</w:t>
+      </w:r>
+    </w:p>
+    <w:p>
+      <w:pPr>
+        <w:pStyle w:val="ListParagraph"/>
+        <w:numPr>
+          <w:ilvl w:val="1"/>
+          <w:numId w:val="1"/>
+        </w:numPr>
+        <w:rPr/>
+      </w:pPr>
+      <w:r>
+        <w:rPr/>
+        <w:t>Meine Aufgabe/ Aufgabenstellung</w:t>
+      </w:r>
+    </w:p>
+    <w:p>
+      <w:pPr>
+        <w:pStyle w:val="ListParagraph"/>
+        <w:ind w:left="792" w:hanging="0"/>
+        <w:rPr/>
+      </w:pPr>
+      <w:r>
+        <w:rPr/>
+        <w:t>Was zu tun ist?</w:t>
+      </w:r>
+    </w:p>
+    <w:p>
+      <w:pPr>
+        <w:pStyle w:val="ListParagraph"/>
+        <w:ind w:left="792" w:hanging="0"/>
+        <w:rPr/>
+      </w:pPr>
+      <w:r>
+        <w:rPr/>
+        <w:t>welche Dinge ich dabei einhalten soll</w:t>
+      </w:r>
+    </w:p>
+    <w:p>
+      <w:pPr>
+        <w:pStyle w:val="ListParagraph"/>
+        <w:ind w:left="792" w:hanging="0"/>
+        <w:rPr/>
+      </w:pPr>
+      <w:r>
+        <w:rPr/>
+        <w:t xml:space="preserve">was zu erwarten ist in den nächsten 50 seiten  </w:t>
+      </w:r>
+    </w:p>
+    <w:p>
+      <w:pPr>
+        <w:pStyle w:val="ListParagraph"/>
+        <w:numPr>
+          <w:ilvl w:val="1"/>
+          <w:numId w:val="1"/>
+        </w:numPr>
+        <w:rPr/>
+      </w:pPr>
+      <w:r>
+        <w:rPr/>
+        <w:t>(</w:t>
+      </w:r>
+      <w:r>
+        <w:rPr/>
         <w:t>Motivation</w:t>
       </w:r>
+      <w:r>
+        <w:rPr/>
+        <w:t>)</w:t>
+      </w:r>
     </w:p>
     <w:p>
       <w:pPr>
@@ -63,7 +269,15 @@
       </w:pPr>
       <w:r>
         <w:rPr/>
-        <w:t>Aufgabenstellung ###schon fertig?</w:t>
+        <w:t>(</w:t>
+      </w:r>
+      <w:r>
+        <w:rPr/>
+        <w:t>Aufbau der Arbeit</w:t>
+      </w:r>
+      <w:r>
+        <w:rPr/>
+        <w:t>)Init ei</w:t>
       </w:r>
     </w:p>
     <w:p>
@@ -74,7 +288,7 @@
       </w:pPr>
       <w:r>
         <w:rPr/>
-        <w:t>Was zu tun ist?</w:t>
+        <w:t>Grobe Struktur in der ich die Arbeit durchgeführt habe?</w:t>
       </w:r>
     </w:p>
     <w:p>
@@ -85,11 +299,7 @@
       </w:pPr>
       <w:r>
         <w:rPr/>
-        <w:t>welche Dinge ich dabei einhalten sol</w:t>
-      </w:r>
-      <w:r>
-        <w:rPr/>
-        <w:t>l</w:t>
+        <w:t xml:space="preserve">Und welche datierte aufgaben es gibt? </w:t>
       </w:r>
     </w:p>
     <w:p>
@@ -100,7 +310,21 @@
       </w:pPr>
       <w:r>
         <w:rPr/>
-        <w:t xml:space="preserve">was zu erwarten ist in den nächsten 50 seiten  </w:t>
+        <w:t>Soll aber nicht das Konzept sein?</w:t>
+      </w:r>
+    </w:p>
+    <w:p>
+      <w:pPr>
+        <w:pStyle w:val="ListParagraph"/>
+        <w:numPr>
+          <w:ilvl w:val="0"/>
+          <w:numId w:val="1"/>
+        </w:numPr>
+        <w:rPr/>
+      </w:pPr>
+      <w:r>
+        <w:rPr/>
+        <w:t>Grundlagen</w:t>
       </w:r>
     </w:p>
     <w:p>
@@ -114,7 +338,7 @@
       </w:pPr>
       <w:r>
         <w:rPr/>
-        <w:t>Aufbau der Arbeit</w:t>
+        <w:t xml:space="preserve">Einleitung </w:t>
       </w:r>
     </w:p>
     <w:p>
@@ -125,7 +349,7 @@
       </w:pPr>
       <w:r>
         <w:rPr/>
-        <w:t>Grobe Struktur in der ich die Arbeit durchgeführt habe?</w:t>
+        <w:t>Welche optimierungsverfahren gibt es?</w:t>
       </w:r>
     </w:p>
     <w:p>
@@ -136,7 +360,7 @@
       </w:pPr>
       <w:r>
         <w:rPr/>
-        <w:t xml:space="preserve">Und welche datierte aufgaben es gibt? </w:t>
+        <w:t>Wie unterscheiden sie sich ?</w:t>
       </w:r>
     </w:p>
     <w:p>
@@ -147,7 +371,279 @@
       </w:pPr>
       <w:r>
         <w:rPr/>
-        <w:t>Soll aber nicht das Konzept sein?</w:t>
+        <w:t>Warum GA ausgewählt?</w:t>
+      </w:r>
+    </w:p>
+    <w:p>
+      <w:pPr>
+        <w:pStyle w:val="ListParagraph"/>
+        <w:numPr>
+          <w:ilvl w:val="1"/>
+          <w:numId w:val="1"/>
+        </w:numPr>
+        <w:rPr/>
+      </w:pPr>
+      <w:r>
+        <w:rPr/>
+        <w:t>Genetische Algorithmen</w:t>
+      </w:r>
+    </w:p>
+    <w:p>
+      <w:pPr>
+        <w:pStyle w:val="ListParagraph"/>
+        <w:ind w:left="792" w:hanging="0"/>
+        <w:rPr/>
+      </w:pPr>
+      <w:r>
+        <w:rPr/>
+        <w:t>Üebrgruppe Evolutionären Algorithmen erklären(vlt schon in einleitung?)</w:t>
+      </w:r>
+    </w:p>
+    <w:p>
+      <w:pPr>
+        <w:pStyle w:val="ListParagraph"/>
+        <w:ind w:left="792" w:hanging="0"/>
+        <w:rPr/>
+      </w:pPr>
+      <w:r>
+        <w:rPr/>
+        <w:t>Was ist hier das Besondere?</w:t>
+      </w:r>
+    </w:p>
+    <w:p>
+      <w:pPr>
+        <w:pStyle w:val="ListParagraph"/>
+        <w:numPr>
+          <w:ilvl w:val="2"/>
+          <w:numId w:val="1"/>
+        </w:numPr>
+        <w:rPr/>
+      </w:pPr>
+      <w:r>
+        <w:rPr/>
+        <w:t>Aufbau in Einzelschritten erklären wie es funktioniert am besten jeweils mit ner Formel</w:t>
+      </w:r>
+    </w:p>
+    <w:p>
+      <w:pPr>
+        <w:pStyle w:val="ListParagraph"/>
+        <w:numPr>
+          <w:ilvl w:val="3"/>
+          <w:numId w:val="1"/>
+        </w:numPr>
+        <w:rPr/>
+      </w:pPr>
+      <w:r>
+        <w:rPr/>
+        <w:t>Init Pop</w:t>
+      </w:r>
+    </w:p>
+    <w:p>
+      <w:pPr>
+        <w:pStyle w:val="ListParagraph"/>
+        <w:numPr>
+          <w:ilvl w:val="3"/>
+          <w:numId w:val="1"/>
+        </w:numPr>
+        <w:rPr/>
+      </w:pPr>
+      <w:r>
+        <w:rPr/>
+        <w:t>Grade</w:t>
+      </w:r>
+    </w:p>
+    <w:p>
+      <w:pPr>
+        <w:pStyle w:val="ListParagraph"/>
+        <w:numPr>
+          <w:ilvl w:val="3"/>
+          <w:numId w:val="1"/>
+        </w:numPr>
+        <w:rPr/>
+      </w:pPr>
+      <w:r>
+        <w:rPr/>
+        <w:t>Evolve</w:t>
+      </w:r>
+    </w:p>
+    <w:p>
+      <w:pPr>
+        <w:pStyle w:val="ListParagraph"/>
+        <w:numPr>
+          <w:ilvl w:val="4"/>
+          <w:numId w:val="1"/>
+        </w:numPr>
+        <w:rPr/>
+      </w:pPr>
+      <w:r>
+        <w:rPr/>
+        <w:t>Select Parents</w:t>
+      </w:r>
+    </w:p>
+    <w:p>
+      <w:pPr>
+        <w:pStyle w:val="ListParagraph"/>
+        <w:numPr>
+          <w:ilvl w:val="4"/>
+          <w:numId w:val="1"/>
+        </w:numPr>
+        <w:rPr/>
+      </w:pPr>
+      <w:r>
+        <w:rPr/>
+        <w:t>Breed</w:t>
+      </w:r>
+    </w:p>
+    <w:p>
+      <w:pPr>
+        <w:pStyle w:val="ListParagraph"/>
+        <w:numPr>
+          <w:ilvl w:val="4"/>
+          <w:numId w:val="1"/>
+        </w:numPr>
+        <w:rPr/>
+      </w:pPr>
+      <w:r>
+        <w:rPr/>
+        <w:t>Exchange</w:t>
+      </w:r>
+    </w:p>
+    <w:p>
+      <w:pPr>
+        <w:pStyle w:val="ListParagraph"/>
+        <w:numPr>
+          <w:ilvl w:val="3"/>
+          <w:numId w:val="1"/>
+        </w:numPr>
+        <w:rPr/>
+      </w:pPr>
+      <w:r>
+        <w:rPr/>
+        <w:t>Back to Grade</w:t>
+      </w:r>
+    </w:p>
+    <w:p>
+      <w:pPr>
+        <w:pStyle w:val="ListParagraph"/>
+        <w:numPr>
+          <w:ilvl w:val="2"/>
+          <w:numId w:val="1"/>
+        </w:numPr>
+        <w:rPr/>
+      </w:pPr>
+      <w:r>
+        <w:rPr/>
+        <w:t>Vergleich zu Darwin? Nicht notwending?</w:t>
+      </w:r>
+    </w:p>
+    <w:p>
+      <w:pPr>
+        <w:pStyle w:val="ListParagraph"/>
+        <w:numPr>
+          <w:ilvl w:val="1"/>
+          <w:numId w:val="1"/>
+        </w:numPr>
+        <w:rPr/>
+      </w:pPr>
+      <w:r>
+        <w:rPr/>
+        <w:t>Künstliche Neuronale Netze</w:t>
+      </w:r>
+    </w:p>
+    <w:p>
+      <w:pPr>
+        <w:pStyle w:val="ListParagraph"/>
+        <w:ind w:left="792" w:hanging="0"/>
+        <w:rPr/>
+      </w:pPr>
+      <w:r>
+        <w:rPr/>
+        <w:t>Was sind Neuronale Netze warum werden sie eingesetzt</w:t>
+      </w:r>
+    </w:p>
+    <w:p>
+      <w:pPr>
+        <w:pStyle w:val="ListParagraph"/>
+        <w:ind w:left="792" w:hanging="0"/>
+        <w:rPr/>
+      </w:pPr>
+      <w:r>
+        <w:rPr/>
+        <w:t>Warum gerade in den Letzen Jahren (Stand der Technik?)</w:t>
+      </w:r>
+    </w:p>
+    <w:p>
+      <w:pPr>
+        <w:pStyle w:val="ListParagraph"/>
+        <w:numPr>
+          <w:ilvl w:val="2"/>
+          <w:numId w:val="1"/>
+        </w:numPr>
+        <w:rPr/>
+      </w:pPr>
+      <w:r>
+        <w:rPr/>
+        <w:t xml:space="preserve"> </w:t>
+      </w:r>
+      <w:r>
+        <w:rPr/>
+        <w:t>Aufbau eines Netzes</w:t>
+      </w:r>
+    </w:p>
+    <w:p>
+      <w:pPr>
+        <w:pStyle w:val="ListParagraph"/>
+        <w:numPr>
+          <w:ilvl w:val="2"/>
+          <w:numId w:val="1"/>
+        </w:numPr>
+        <w:rPr/>
+      </w:pPr>
+      <w:r>
+        <w:rPr/>
+        <w:t xml:space="preserve">Layer </w:t>
+      </w:r>
+    </w:p>
+    <w:p>
+      <w:pPr>
+        <w:pStyle w:val="ListParagraph"/>
+        <w:numPr>
+          <w:ilvl w:val="2"/>
+          <w:numId w:val="1"/>
+        </w:numPr>
+        <w:rPr/>
+      </w:pPr>
+      <w:r>
+        <w:rPr/>
+        <w:t>Backprob</w:t>
+      </w:r>
+    </w:p>
+    <w:p>
+      <w:pPr>
+        <w:pStyle w:val="ListParagraph"/>
+        <w:numPr>
+          <w:ilvl w:val="2"/>
+          <w:numId w:val="1"/>
+        </w:numPr>
+        <w:rPr/>
+      </w:pPr>
+      <w:r>
+        <w:rPr/>
+        <w:t>Hyperparameter</w:t>
+      </w:r>
+    </w:p>
+    <w:p>
+      <w:pPr>
+        <w:pStyle w:val="ListParagraph"/>
+        <w:numPr>
+          <w:ilvl w:val="1"/>
+          <w:numId w:val="1"/>
+        </w:numPr>
+        <w:rPr/>
+      </w:pPr>
+      <w:r>
+        <w:rPr/>
+        <w:t>Short/ Zusammenfassung</w:t>
       </w:r>
     </w:p>
     <w:p>
@@ -161,7 +657,7 @@
       </w:pPr>
       <w:r>
         <w:rPr/>
-        <w:t>Grundlagen</w:t>
+        <w:t>Stand der Technik</w:t>
       </w:r>
     </w:p>
     <w:p>
@@ -175,7 +671,7 @@
       </w:pPr>
       <w:r>
         <w:rPr/>
-        <w:t xml:space="preserve">Einleitung </w:t>
+        <w:t>Einleitung</w:t>
       </w:r>
     </w:p>
     <w:p>
@@ -186,7 +682,21 @@
       </w:pPr>
       <w:r>
         <w:rPr/>
-        <w:t>Welche optimierungsverfahren gibt es?</w:t>
+        <w:t>Was soll ich hier schreiben ???</w:t>
+      </w:r>
+    </w:p>
+    <w:p>
+      <w:pPr>
+        <w:pStyle w:val="ListParagraph"/>
+        <w:numPr>
+          <w:ilvl w:val="1"/>
+          <w:numId w:val="1"/>
+        </w:numPr>
+        <w:rPr/>
+      </w:pPr>
+      <w:r>
+        <w:rPr/>
+        <w:t>Forschung</w:t>
       </w:r>
     </w:p>
     <w:p>
@@ -197,382 +707,7 @@
       </w:pPr>
       <w:r>
         <w:rPr/>
-        <w:t>Wie unterscheiden sie sich ?</w:t>
-      </w:r>
-    </w:p>
-    <w:p>
-      <w:pPr>
-        <w:pStyle w:val="ListParagraph"/>
-        <w:ind w:left="792" w:hanging="0"/>
-        <w:rPr/>
-      </w:pPr>
-      <w:r>
-        <w:rPr/>
-        <w:t>Warum GA ausgewählt?</w:t>
-      </w:r>
-    </w:p>
-    <w:p>
-      <w:pPr>
-        <w:pStyle w:val="ListParagraph"/>
-        <w:numPr>
-          <w:ilvl w:val="1"/>
-          <w:numId w:val="1"/>
-        </w:numPr>
-        <w:rPr/>
-      </w:pPr>
-      <w:r>
-        <w:rPr/>
-        <w:t>Genetische Algorithmen</w:t>
-      </w:r>
-    </w:p>
-    <w:p>
-      <w:pPr>
-        <w:pStyle w:val="ListParagraph"/>
-        <w:ind w:left="792" w:hanging="0"/>
-        <w:rPr/>
-      </w:pPr>
-      <w:r>
-        <w:rPr/>
-        <w:t xml:space="preserve">Üebrgruppe </w:t>
-      </w:r>
-      <w:r>
-        <w:rPr/>
-        <w:t xml:space="preserve">Evolutionären Algorithmen </w:t>
-      </w:r>
-      <w:r>
-        <w:rPr/>
-        <w:t>erklären(vlt schon in einleitung?)</w:t>
-      </w:r>
-    </w:p>
-    <w:p>
-      <w:pPr>
-        <w:pStyle w:val="ListParagraph"/>
-        <w:ind w:left="792" w:hanging="0"/>
-        <w:rPr/>
-      </w:pPr>
-      <w:r>
-        <w:rPr/>
-        <w:t>Was ist hier das Besondere?</w:t>
-      </w:r>
-    </w:p>
-    <w:p>
-      <w:pPr>
-        <w:pStyle w:val="ListParagraph"/>
-        <w:numPr>
-          <w:ilvl w:val="2"/>
-          <w:numId w:val="1"/>
-        </w:numPr>
-        <w:rPr/>
-      </w:pPr>
-      <w:r>
-        <w:rPr/>
-        <w:t xml:space="preserve">Aufbau in Einzelschritten </w:t>
-      </w:r>
-      <w:r>
-        <w:rPr/>
-        <w:t>erklären wie es funktioniert am besten jeweils mit ner Formel</w:t>
-      </w:r>
-    </w:p>
-    <w:p>
-      <w:pPr>
-        <w:pStyle w:val="ListParagraph"/>
-        <w:numPr>
-          <w:ilvl w:val="3"/>
-          <w:numId w:val="1"/>
-        </w:numPr>
-        <w:rPr/>
-      </w:pPr>
-      <w:r>
-        <w:rPr/>
-        <w:t>Init Pop</w:t>
-      </w:r>
-    </w:p>
-    <w:p>
-      <w:pPr>
-        <w:pStyle w:val="ListParagraph"/>
-        <w:numPr>
-          <w:ilvl w:val="3"/>
-          <w:numId w:val="1"/>
-        </w:numPr>
-        <w:rPr/>
-      </w:pPr>
-      <w:r>
-        <w:rPr/>
-        <w:t>Grade</w:t>
-      </w:r>
-    </w:p>
-    <w:p>
-      <w:pPr>
-        <w:pStyle w:val="ListParagraph"/>
-        <w:numPr>
-          <w:ilvl w:val="3"/>
-          <w:numId w:val="1"/>
-        </w:numPr>
-        <w:rPr/>
-      </w:pPr>
-      <w:r>
-        <w:rPr/>
-        <w:t>Evolve</w:t>
-      </w:r>
-    </w:p>
-    <w:p>
-      <w:pPr>
-        <w:pStyle w:val="ListParagraph"/>
-        <w:numPr>
-          <w:ilvl w:val="4"/>
-          <w:numId w:val="1"/>
-        </w:numPr>
-        <w:rPr/>
-      </w:pPr>
-      <w:r>
-        <w:rPr/>
-        <w:t>Select Parents</w:t>
-      </w:r>
-    </w:p>
-    <w:p>
-      <w:pPr>
-        <w:pStyle w:val="ListParagraph"/>
-        <w:numPr>
-          <w:ilvl w:val="4"/>
-          <w:numId w:val="1"/>
-        </w:numPr>
-        <w:rPr/>
-      </w:pPr>
-      <w:r>
-        <w:rPr/>
-        <w:t>Breed</w:t>
-      </w:r>
-    </w:p>
-    <w:p>
-      <w:pPr>
-        <w:pStyle w:val="ListParagraph"/>
-        <w:numPr>
-          <w:ilvl w:val="4"/>
-          <w:numId w:val="1"/>
-        </w:numPr>
-        <w:rPr/>
-      </w:pPr>
-      <w:r>
-        <w:rPr/>
-        <w:t>Exchange</w:t>
-      </w:r>
-    </w:p>
-    <w:p>
-      <w:pPr>
-        <w:pStyle w:val="ListParagraph"/>
-        <w:numPr>
-          <w:ilvl w:val="3"/>
-          <w:numId w:val="1"/>
-        </w:numPr>
-        <w:rPr/>
-      </w:pPr>
-      <w:r>
-        <w:rPr/>
-        <w:t>Back to Grade</w:t>
-      </w:r>
-    </w:p>
-    <w:p>
-      <w:pPr>
-        <w:pStyle w:val="ListParagraph"/>
-        <w:numPr>
-          <w:ilvl w:val="2"/>
-          <w:numId w:val="1"/>
-        </w:numPr>
-        <w:rPr/>
-      </w:pPr>
-      <w:r>
-        <w:rPr/>
-        <w:t xml:space="preserve">Vergleich zu Darwin? </w:t>
-      </w:r>
-      <w:r>
-        <w:rPr/>
-        <w:t>Nicht notwending?</w:t>
-      </w:r>
-    </w:p>
-    <w:p>
-      <w:pPr>
-        <w:pStyle w:val="ListParagraph"/>
-        <w:numPr>
-          <w:ilvl w:val="1"/>
-          <w:numId w:val="1"/>
-        </w:numPr>
-        <w:rPr/>
-      </w:pPr>
-      <w:r>
-        <w:rPr/>
-        <w:t>Künstliche Neuronale Netze</w:t>
-      </w:r>
-    </w:p>
-    <w:p>
-      <w:pPr>
-        <w:pStyle w:val="ListParagraph"/>
-        <w:ind w:left="792" w:hanging="0"/>
-        <w:rPr/>
-      </w:pPr>
-      <w:r>
-        <w:rPr/>
-        <w:t>Was sind Neuronale Netze warum werden sie eingesetzt</w:t>
-      </w:r>
-    </w:p>
-    <w:p>
-      <w:pPr>
-        <w:pStyle w:val="ListParagraph"/>
-        <w:ind w:left="792" w:hanging="0"/>
-        <w:rPr/>
-      </w:pPr>
-      <w:r>
-        <w:rPr/>
-        <w:t xml:space="preserve">Warum gerade in den Letzen Jahren </w:t>
-      </w:r>
-      <w:r>
-        <w:rPr/>
-        <w:t>(Stand der Technik?)</w:t>
-      </w:r>
-    </w:p>
-    <w:p>
-      <w:pPr>
-        <w:pStyle w:val="ListParagraph"/>
-        <w:numPr>
-          <w:ilvl w:val="2"/>
-          <w:numId w:val="1"/>
-        </w:numPr>
-        <w:rPr/>
-      </w:pPr>
-      <w:r>
-        <w:rPr/>
-        <w:t xml:space="preserve"> </w:t>
-      </w:r>
-      <w:r>
-        <w:rPr/>
-        <w:t>Aufbau eines Netzes</w:t>
-      </w:r>
-    </w:p>
-    <w:p>
-      <w:pPr>
-        <w:pStyle w:val="ListParagraph"/>
-        <w:numPr>
-          <w:ilvl w:val="2"/>
-          <w:numId w:val="1"/>
-        </w:numPr>
-        <w:rPr/>
-      </w:pPr>
-      <w:r>
-        <w:rPr/>
-        <w:t xml:space="preserve">Layer </w:t>
-      </w:r>
-    </w:p>
-    <w:p>
-      <w:pPr>
-        <w:pStyle w:val="ListParagraph"/>
-        <w:numPr>
-          <w:ilvl w:val="2"/>
-          <w:numId w:val="1"/>
-        </w:numPr>
-        <w:rPr/>
-      </w:pPr>
-      <w:r>
-        <w:rPr/>
-        <w:t>Backprob</w:t>
-      </w:r>
-    </w:p>
-    <w:p>
-      <w:pPr>
-        <w:pStyle w:val="ListParagraph"/>
-        <w:numPr>
-          <w:ilvl w:val="2"/>
-          <w:numId w:val="1"/>
-        </w:numPr>
-        <w:rPr/>
-      </w:pPr>
-      <w:r>
-        <w:rPr/>
-        <w:t>Hyperparameter</w:t>
-      </w:r>
-    </w:p>
-    <w:p>
-      <w:pPr>
-        <w:pStyle w:val="ListParagraph"/>
-        <w:numPr>
-          <w:ilvl w:val="1"/>
-          <w:numId w:val="1"/>
-        </w:numPr>
-        <w:rPr/>
-      </w:pPr>
-      <w:r>
-        <w:rPr/>
-        <w:t>Short/ Zusammenfassung</w:t>
-      </w:r>
-    </w:p>
-    <w:p>
-      <w:pPr>
-        <w:pStyle w:val="ListParagraph"/>
-        <w:numPr>
-          <w:ilvl w:val="0"/>
-          <w:numId w:val="1"/>
-        </w:numPr>
-        <w:rPr/>
-      </w:pPr>
-      <w:r>
-        <w:rPr/>
-        <w:t>Stand der Technik</w:t>
-      </w:r>
-    </w:p>
-    <w:p>
-      <w:pPr>
-        <w:pStyle w:val="ListParagraph"/>
-        <w:numPr>
-          <w:ilvl w:val="1"/>
-          <w:numId w:val="1"/>
-        </w:numPr>
-        <w:rPr/>
-      </w:pPr>
-      <w:r>
-        <w:rPr/>
-        <w:t>Einleitung</w:t>
-      </w:r>
-    </w:p>
-    <w:p>
-      <w:pPr>
-        <w:pStyle w:val="ListParagraph"/>
-        <w:ind w:left="792" w:hanging="0"/>
-        <w:rPr/>
-      </w:pPr>
-      <w:r>
-        <w:rPr/>
-        <w:t>Was soll ich hier schreiben ???</w:t>
-      </w:r>
-    </w:p>
-    <w:p>
-      <w:pPr>
-        <w:pStyle w:val="ListParagraph"/>
-        <w:numPr>
-          <w:ilvl w:val="1"/>
-          <w:numId w:val="1"/>
-        </w:numPr>
-        <w:rPr/>
-      </w:pPr>
-      <w:r>
-        <w:rPr/>
-        <w:t>Forschung</w:t>
-      </w:r>
-    </w:p>
-    <w:p>
-      <w:pPr>
-        <w:pStyle w:val="ListParagraph"/>
-        <w:ind w:left="792" w:hanging="0"/>
-        <w:rPr/>
-      </w:pPr>
-      <w:r>
-        <w:rPr/>
-        <w:t>Paper suchen über Fortschritt zu Ga (</w:t>
-      </w:r>
-      <w:r>
-        <w:rPr/>
-        <w:t xml:space="preserve">z.b. </w:t>
-      </w:r>
-      <w:r>
-        <w:rPr/>
-        <w:t>deepmind)</w:t>
+        <w:t>Paper suchen über Fortschritt zu Ga (z.b. deepmind)</w:t>
       </w:r>
       <w:bookmarkStart w:id="0" w:name="_GoBack"/>
       <w:bookmarkEnd w:id="0"/>
@@ -599,11 +734,7 @@
       </w:pPr>
       <w:r>
         <w:rPr/>
-        <w:t>Allgemeine Anwendungen von GA zur Optimierun</w:t>
-      </w:r>
-      <w:r>
-        <w:rPr/>
-        <w:t>g</w:t>
+        <w:t>Allgemeine Anwendungen von GA zur Optimierung</w:t>
       </w:r>
     </w:p>
     <w:p>
@@ -824,7 +955,7 @@
     <w:p>
       <w:pPr>
         <w:pStyle w:val="ListParagraph"/>
-        <w:ind w:hanging="0"/>
+        <w:ind w:left="720" w:hanging="0"/>
         <w:rPr/>
       </w:pPr>
       <w:r>
@@ -1075,7 +1206,6 @@
     <w:rPrDefault>
       <w:rPr>
         <w:rFonts w:ascii="Calibri" w:hAnsi="Calibri" w:eastAsia="Calibri" w:cs="" w:asciiTheme="minorHAnsi" w:cstheme="minorBidi" w:eastAsiaTheme="minorHAnsi" w:hAnsiTheme="minorHAnsi"/>
-        <w:sz w:val="22"/>
         <w:szCs w:val="22"/>
         <w:lang w:val="de-DE" w:eastAsia="en-US" w:bidi="ar-SA"/>
       </w:rPr>

</xml_diff>